<commit_message>
removed internal wiki links
</commit_message>
<xml_diff>
--- a/opnfv devnet Brahmaputra deploy - CentOS.docx
+++ b/opnfv devnet Brahmaputra deploy - CentOS.docx
@@ -1352,8 +1352,6 @@
         </w:rPr>
         <w:t>sudo pip install pyyaml netaddr paramiko lxml scp pycrypto ecdsa</w:t>
       </w:r>
-      <w:bookmarkStart w:id="0" w:name="_GoBack"/>
-      <w:bookmarkEnd w:id="0"/>
       <w:r>
         <w:rPr>
           <w:rFonts w:ascii="Consolas" w:hAnsi="Consolas" w:cs="Consolas"/>
@@ -8255,31 +8253,15 @@
       </w:r>
     </w:p>
     <w:p>
-      <w:pPr>
-        <w:rPr>
-          <w:rStyle w:val="Hyperlink"/>
-        </w:rPr>
-      </w:pPr>
-      <w:r>
-        <w:t xml:space="preserve">Cisco opnfv project wiki: </w:t>
+      <w:bookmarkStart w:id="0" w:name="_GoBack"/>
+      <w:bookmarkEnd w:id="0"/>
+      <w:r>
+        <w:t xml:space="preserve">Before start it is recommended to look at latest documentation available at: </w:t>
+      </w:r>
+      <w:r>
+        <w:br/>
       </w:r>
       <w:hyperlink r:id="rId20" w:history="1">
-        <w:r>
-          <w:rPr>
-            <w:rStyle w:val="Hyperlink"/>
-          </w:rPr>
-          <w:t>OPNFV Project BGS - Project - Wiki Central</w:t>
-        </w:r>
-      </w:hyperlink>
-    </w:p>
-    <w:p>
-      <w:r>
-        <w:t xml:space="preserve">Before start it is recommended to look at latest documentation available at: </w:t>
-      </w:r>
-      <w:r>
-        <w:br/>
-      </w:r>
-      <w:hyperlink r:id="rId21" w:history="1">
         <w:r>
           <w:rPr>
             <w:rStyle w:val="Hyperlink"/>
@@ -8295,7 +8277,7 @@
       <w:r>
         <w:br/>
       </w:r>
-      <w:hyperlink r:id="rId22" w:history="1">
+      <w:hyperlink r:id="rId21" w:history="1">
         <w:r>
           <w:rPr>
             <w:rStyle w:val="Hyperlink"/>
@@ -8303,39 +8285,6 @@
           <w:t>http://wiki.opnfv.org</w:t>
         </w:r>
       </w:hyperlink>
-    </w:p>
-    <w:p>
-      <w:pPr>
-        <w:rPr>
-          <w:rStyle w:val="Hyperlink"/>
-        </w:rPr>
-      </w:pPr>
-      <w:r>
-        <w:t>There is also community on irc channels available for help.</w:t>
-      </w:r>
-      <w:r>
-        <w:br/>
-      </w:r>
-      <w:hyperlink r:id="rId23" w:anchor="irc" w:history="1">
-        <w:r>
-          <w:rPr>
-            <w:rStyle w:val="Hyperlink"/>
-          </w:rPr>
-          <w:t>https://wiki.opnfv.org/developer/getting_started#irc</w:t>
-        </w:r>
-      </w:hyperlink>
-    </w:p>
-    <w:p>
-      <w:pPr>
-        <w:rPr>
-          <w:rFonts w:asciiTheme="majorHAnsi" w:eastAsiaTheme="majorEastAsia" w:hAnsiTheme="majorHAnsi" w:cstheme="majorBidi"/>
-          <w:b/>
-          <w:bCs/>
-          <w:color w:val="365F91" w:themeColor="accent1" w:themeShade="BF"/>
-          <w:sz w:val="28"/>
-          <w:szCs w:val="28"/>
-        </w:rPr>
-      </w:pPr>
     </w:p>
     <w:sectPr>
       <w:pgSz w:w="11906" w:h="16838"/>
@@ -14026,7 +13975,7 @@
 </file>
 
 <file path=customXml/itemProps1.xml><?xml version="1.0" encoding="utf-8"?>
-<ds:datastoreItem xmlns:ds="http://schemas.openxmlformats.org/officeDocument/2006/customXml" ds:itemID="{D1457D78-E38E-429B-AF50-F24E4684A884}">
+<ds:datastoreItem xmlns:ds="http://schemas.openxmlformats.org/officeDocument/2006/customXml" ds:itemID="{E352BD38-8839-470A-B384-BE2E0E46AB11}">
   <ds:schemaRefs>
     <ds:schemaRef ds:uri="http://schemas.openxmlformats.org/officeDocument/2006/bibliography"/>
   </ds:schemaRefs>

</xml_diff>